<commit_message>
Añadido DTOs de usuario, puzzle e imagen. Añadida validacion y errores
</commit_message>
<xml_diff>
--- a/Memoria.docx
+++ b/Memoria.docx
@@ -1,6 +1,6 @@
 
 <file path=word/document.xml><?xml version="1.0" encoding="utf-8"?>
-<w:document xmlns:wpc="http://schemas.microsoft.com/office/word/2010/wordprocessingCanvas" xmlns:cx="http://schemas.microsoft.com/office/drawing/2014/chartex" xmlns:mc="http://schemas.openxmlformats.org/markup-compatibility/2006" xmlns:o="urn:schemas-microsoft-com:office:office" xmlns:r="http://schemas.openxmlformats.org/officeDocument/2006/relationships" xmlns:m="http://schemas.openxmlformats.org/officeDocument/2006/math" xmlns:v="urn:schemas-microsoft-com:vml" xmlns:wp14="http://schemas.microsoft.com/office/word/2010/wordprocessingDrawing" xmlns:wp="http://schemas.openxmlformats.org/drawingml/2006/wordprocessingDrawing" xmlns:w10="urn:schemas-microsoft-com:office:word" xmlns:w="http://schemas.openxmlformats.org/wordprocessingml/2006/main" xmlns:w14="http://schemas.microsoft.com/office/word/2010/wordml" xmlns:w15="http://schemas.microsoft.com/office/word/2012/wordml" xmlns:w16se="http://schemas.microsoft.com/office/word/2015/wordml/symex" xmlns:wpg="http://schemas.microsoft.com/office/word/2010/wordprocessingGroup" xmlns:wpi="http://schemas.microsoft.com/office/word/2010/wordprocessingInk" xmlns:wne="http://schemas.microsoft.com/office/word/2006/wordml" xmlns:wps="http://schemas.microsoft.com/office/word/2010/wordprocessingShape" mc:Ignorable="w14 w15 w16se wp14">
+<w:document xmlns:wpc="http://schemas.microsoft.com/office/word/2010/wordprocessingCanvas" xmlns:cx="http://schemas.microsoft.com/office/drawing/2014/chartex" xmlns:cx1="http://schemas.microsoft.com/office/drawing/2015/9/8/chartex" xmlns:cx2="http://schemas.microsoft.com/office/drawing/2015/10/21/chartex" xmlns:cx3="http://schemas.microsoft.com/office/drawing/2016/5/9/chartex" xmlns:cx4="http://schemas.microsoft.com/office/drawing/2016/5/10/chartex" xmlns:cx5="http://schemas.microsoft.com/office/drawing/2016/5/11/chartex" xmlns:cx6="http://schemas.microsoft.com/office/drawing/2016/5/12/chartex" xmlns:cx7="http://schemas.microsoft.com/office/drawing/2016/5/13/chartex" xmlns:cx8="http://schemas.microsoft.com/office/drawing/2016/5/14/chartex" xmlns:mc="http://schemas.openxmlformats.org/markup-compatibility/2006" xmlns:aink="http://schemas.microsoft.com/office/drawing/2016/ink" xmlns:am3d="http://schemas.microsoft.com/office/drawing/2017/model3d" xmlns:o="urn:schemas-microsoft-com:office:office" xmlns:r="http://schemas.openxmlformats.org/officeDocument/2006/relationships" xmlns:m="http://schemas.openxmlformats.org/officeDocument/2006/math" xmlns:v="urn:schemas-microsoft-com:vml" xmlns:wp14="http://schemas.microsoft.com/office/word/2010/wordprocessingDrawing" xmlns:wp="http://schemas.openxmlformats.org/drawingml/2006/wordprocessingDrawing" xmlns:w10="urn:schemas-microsoft-com:office:word" xmlns:w="http://schemas.openxmlformats.org/wordprocessingml/2006/main" xmlns:w14="http://schemas.microsoft.com/office/word/2010/wordml" xmlns:w15="http://schemas.microsoft.com/office/word/2012/wordml" xmlns:w16cex="http://schemas.microsoft.com/office/word/2018/wordml/cex" xmlns:w16cid="http://schemas.microsoft.com/office/word/2016/wordml/cid" xmlns:w16="http://schemas.microsoft.com/office/word/2018/wordml" xmlns:w16se="http://schemas.microsoft.com/office/word/2015/wordml/symex" xmlns:wpg="http://schemas.microsoft.com/office/word/2010/wordprocessingGroup" xmlns:wpi="http://schemas.microsoft.com/office/word/2010/wordprocessingInk" xmlns:wne="http://schemas.microsoft.com/office/word/2006/wordml" xmlns:wps="http://schemas.microsoft.com/office/word/2010/wordprocessingShape" mc:Ignorable="w14 w15 w16se w16cid w16 w16cex wp14">
   <w:body>
     <w:p>
       <w:pPr>
@@ -9,24 +9,13 @@
           <w:sz w:val="28"/>
         </w:rPr>
       </w:pPr>
-      <w:proofErr w:type="spellStart"/>
       <w:r>
         <w:rPr>
           <w:b/>
           <w:sz w:val="28"/>
         </w:rPr>
-        <w:t>Puzzles</w:t>
-      </w:r>
-      <w:proofErr w:type="spellEnd"/>
-      <w:r>
-        <w:rPr>
-          <w:b/>
-          <w:sz w:val="28"/>
-        </w:rPr>
-        <w:t xml:space="preserve"> Javi</w:t>
-      </w:r>
-      <w:bookmarkStart w:id="0" w:name="_GoBack"/>
-      <w:bookmarkEnd w:id="0"/>
+        <w:t>Puzles Javi</w:t>
+      </w:r>
     </w:p>
     <w:p>
       <w:pPr>
@@ -44,25 +33,7 @@
           <w:sz w:val="22"/>
           <w:szCs w:val="22"/>
         </w:rPr>
-        <w:t xml:space="preserve">Mi proyecto va a tratar sobre la app móvil de una tienda de puzles. He elegido este </w:t>
-      </w:r>
-      <w:r>
-        <w:rPr>
-          <w:rFonts w:ascii="Arial" w:hAnsi="Arial" w:cs="Arial"/>
-          <w:color w:val="000000"/>
-          <w:sz w:val="22"/>
-          <w:szCs w:val="22"/>
-        </w:rPr>
-        <w:t>tema debido</w:t>
-      </w:r>
-      <w:r>
-        <w:rPr>
-          <w:rFonts w:ascii="Arial" w:hAnsi="Arial" w:cs="Arial"/>
-          <w:color w:val="000000"/>
-          <w:sz w:val="22"/>
-          <w:szCs w:val="22"/>
-        </w:rPr>
-        <w:t xml:space="preserve"> a que por temas personales últimamente he estado muy metido en este tema. </w:t>
+        <w:t>Mi proyecto va a tratar sobre la app móvil de una tienda de puzles. He elegido este tema debido a que por temas personales últimamente he estado muy metido en este tema. </w:t>
       </w:r>
     </w:p>
     <w:p>
@@ -154,25 +125,7 @@
           <w:sz w:val="22"/>
           <w:szCs w:val="22"/>
         </w:rPr>
-        <w:t xml:space="preserve"> y el registro. Se podrá acceder a la </w:t>
-      </w:r>
-      <w:r>
-        <w:rPr>
-          <w:rFonts w:ascii="Arial" w:hAnsi="Arial" w:cs="Arial"/>
-          <w:color w:val="000000"/>
-          <w:sz w:val="22"/>
-          <w:szCs w:val="22"/>
-        </w:rPr>
-        <w:t>aplicación sin</w:t>
-      </w:r>
-      <w:r>
-        <w:rPr>
-          <w:rFonts w:ascii="Arial" w:hAnsi="Arial" w:cs="Arial"/>
-          <w:color w:val="000000"/>
-          <w:sz w:val="22"/>
-          <w:szCs w:val="22"/>
-        </w:rPr>
-        <w:t xml:space="preserve"> estar </w:t>
+        <w:t xml:space="preserve"> y el registro. Se podrá acceder a la aplicación sin estar </w:t>
       </w:r>
       <w:proofErr w:type="spellStart"/>
       <w:proofErr w:type="gramStart"/>
@@ -283,25 +236,7 @@
           <w:sz w:val="22"/>
           <w:szCs w:val="22"/>
         </w:rPr>
-        <w:t xml:space="preserve"> donde se podrán ver todos los puzles. Esto incluirá un filtro </w:t>
-      </w:r>
-      <w:r>
-        <w:rPr>
-          <w:rFonts w:ascii="Arial" w:hAnsi="Arial" w:cs="Arial"/>
-          <w:color w:val="000000"/>
-          <w:sz w:val="22"/>
-          <w:szCs w:val="22"/>
-        </w:rPr>
-        <w:t>por categoría</w:t>
-      </w:r>
-      <w:r>
-        <w:rPr>
-          <w:rFonts w:ascii="Arial" w:hAnsi="Arial" w:cs="Arial"/>
-          <w:color w:val="000000"/>
-          <w:sz w:val="22"/>
-          <w:szCs w:val="22"/>
-        </w:rPr>
-        <w:t xml:space="preserve"> (número de piezas)</w:t>
+        <w:t xml:space="preserve"> donde se podrán ver todos los puzles. Esto incluirá un filtro por categoría (número de piezas)</w:t>
       </w:r>
       <w:r>
         <w:rPr>
@@ -348,43 +283,7 @@
           <w:sz w:val="22"/>
           <w:szCs w:val="22"/>
         </w:rPr>
-        <w:t xml:space="preserve"> el nombre del </w:t>
-      </w:r>
-      <w:r>
-        <w:rPr>
-          <w:rFonts w:ascii="Arial" w:hAnsi="Arial" w:cs="Arial"/>
-          <w:color w:val="000000"/>
-          <w:sz w:val="22"/>
-          <w:szCs w:val="22"/>
-        </w:rPr>
-        <w:t>puzle</w:t>
-      </w:r>
-      <w:r>
-        <w:rPr>
-          <w:rFonts w:ascii="Arial" w:hAnsi="Arial" w:cs="Arial"/>
-          <w:color w:val="000000"/>
-          <w:sz w:val="22"/>
-          <w:szCs w:val="22"/>
-        </w:rPr>
-        <w:t xml:space="preserve">, </w:t>
-      </w:r>
-      <w:r>
-        <w:rPr>
-          <w:rFonts w:ascii="Arial" w:hAnsi="Arial" w:cs="Arial"/>
-          <w:color w:val="000000"/>
-          <w:sz w:val="22"/>
-          <w:szCs w:val="22"/>
-        </w:rPr>
-        <w:t>una foto</w:t>
-      </w:r>
-      <w:r>
-        <w:rPr>
-          <w:rFonts w:ascii="Arial" w:hAnsi="Arial" w:cs="Arial"/>
-          <w:color w:val="000000"/>
-          <w:sz w:val="22"/>
-          <w:szCs w:val="22"/>
-        </w:rPr>
-        <w:t>, la categoría y el precio. </w:t>
+        <w:t xml:space="preserve"> el nombre del puzle, una foto, la categoría y el precio. </w:t>
       </w:r>
     </w:p>
     <w:p>
@@ -454,16 +353,7 @@
           <w:sz w:val="22"/>
           <w:szCs w:val="22"/>
         </w:rPr>
-        <w:t xml:space="preserve">Pantalla de detalle del </w:t>
-      </w:r>
-      <w:r>
-        <w:rPr>
-          <w:rFonts w:ascii="Arial" w:hAnsi="Arial" w:cs="Arial"/>
-          <w:color w:val="000000"/>
-          <w:sz w:val="22"/>
-          <w:szCs w:val="22"/>
-        </w:rPr>
-        <w:t>puzle</w:t>
+        <w:t>Pantalla de detalle del puzle</w:t>
       </w:r>
       <w:r>
         <w:rPr>
@@ -481,43 +371,7 @@
           <w:sz w:val="22"/>
           <w:szCs w:val="22"/>
         </w:rPr>
-        <w:t xml:space="preserve"> toda la información existente del </w:t>
-      </w:r>
-      <w:r>
-        <w:rPr>
-          <w:rFonts w:ascii="Arial" w:hAnsi="Arial" w:cs="Arial"/>
-          <w:color w:val="000000"/>
-          <w:sz w:val="22"/>
-          <w:szCs w:val="22"/>
-        </w:rPr>
-        <w:t>puzle</w:t>
-      </w:r>
-      <w:r>
-        <w:rPr>
-          <w:rFonts w:ascii="Arial" w:hAnsi="Arial" w:cs="Arial"/>
-          <w:color w:val="000000"/>
-          <w:sz w:val="22"/>
-          <w:szCs w:val="22"/>
-        </w:rPr>
-        <w:t xml:space="preserve">, así como un botón para añadir al carro y otro para añadir a la lista de deseados. Para estas </w:t>
-      </w:r>
-      <w:r>
-        <w:rPr>
-          <w:rFonts w:ascii="Arial" w:hAnsi="Arial" w:cs="Arial"/>
-          <w:color w:val="000000"/>
-          <w:sz w:val="22"/>
-          <w:szCs w:val="22"/>
-        </w:rPr>
-        <w:t>dos opciones</w:t>
-      </w:r>
-      <w:r>
-        <w:rPr>
-          <w:rFonts w:ascii="Arial" w:hAnsi="Arial" w:cs="Arial"/>
-          <w:color w:val="000000"/>
-          <w:sz w:val="22"/>
-          <w:szCs w:val="22"/>
-        </w:rPr>
-        <w:t xml:space="preserve"> debes estar </w:t>
+        <w:t xml:space="preserve"> toda la información existente del puzle, así como un botón para añadir al carro y otro para añadir a la lista de deseados. Para estas dos opciones debes estar </w:t>
       </w:r>
       <w:proofErr w:type="spellStart"/>
       <w:r>
@@ -672,16 +526,7 @@
           <w:sz w:val="22"/>
           <w:szCs w:val="22"/>
         </w:rPr>
-        <w:t xml:space="preserve">. Debes </w:t>
-      </w:r>
-      <w:r>
-        <w:rPr>
-          <w:rFonts w:ascii="Arial" w:hAnsi="Arial" w:cs="Arial"/>
-          <w:color w:val="000000"/>
-          <w:sz w:val="22"/>
-          <w:szCs w:val="22"/>
-        </w:rPr>
-        <w:t>estar </w:t>
+        <w:t>. Debes estar </w:t>
       </w:r>
       <w:proofErr w:type="spellStart"/>
       <w:r>
@@ -805,43 +650,7 @@
           <w:sz w:val="22"/>
           <w:szCs w:val="22"/>
         </w:rPr>
-        <w:t xml:space="preserve">El administrador será el único capaz de añadir, borrar o editar puzles. </w:t>
-      </w:r>
-      <w:r>
-        <w:rPr>
-          <w:rFonts w:ascii="Arial" w:hAnsi="Arial" w:cs="Arial"/>
-          <w:color w:val="000000"/>
-          <w:sz w:val="22"/>
-          <w:szCs w:val="22"/>
-        </w:rPr>
-        <w:t>También</w:t>
-      </w:r>
-      <w:r>
-        <w:rPr>
-          <w:rFonts w:ascii="Arial" w:hAnsi="Arial" w:cs="Arial"/>
-          <w:color w:val="000000"/>
-          <w:sz w:val="22"/>
-          <w:szCs w:val="22"/>
-        </w:rPr>
-        <w:t xml:space="preserve"> podrá acceder </w:t>
-      </w:r>
-      <w:r>
-        <w:rPr>
-          <w:rFonts w:ascii="Arial" w:hAnsi="Arial" w:cs="Arial"/>
-          <w:color w:val="000000"/>
-          <w:sz w:val="22"/>
-          <w:szCs w:val="22"/>
-        </w:rPr>
-        <w:t>a la</w:t>
-      </w:r>
-      <w:r>
-        <w:rPr>
-          <w:rFonts w:ascii="Arial" w:hAnsi="Arial" w:cs="Arial"/>
-          <w:color w:val="000000"/>
-          <w:sz w:val="22"/>
-          <w:szCs w:val="22"/>
-        </w:rPr>
-        <w:t xml:space="preserve"> lista de usuarios con la opción de borrar</w:t>
+        <w:t>El administrador será el único capaz de añadir, borrar o editar puzles. También podrá acceder a la lista de usuarios con la opción de borrar</w:t>
       </w:r>
       <w:r>
         <w:rPr>
@@ -878,25 +687,7 @@
           <w:sz w:val="22"/>
           <w:szCs w:val="22"/>
         </w:rPr>
-        <w:t xml:space="preserve">Habrá tres tipos de usuario (En caso de dar tiempo se </w:t>
-      </w:r>
-      <w:r>
-        <w:rPr>
-          <w:rFonts w:ascii="Arial" w:hAnsi="Arial" w:cs="Arial"/>
-          <w:color w:val="000000"/>
-          <w:sz w:val="22"/>
-          <w:szCs w:val="22"/>
-        </w:rPr>
-        <w:t>añadirá</w:t>
-      </w:r>
-      <w:r>
-        <w:rPr>
-          <w:rFonts w:ascii="Arial" w:hAnsi="Arial" w:cs="Arial"/>
-          <w:color w:val="000000"/>
-          <w:sz w:val="22"/>
-          <w:szCs w:val="22"/>
-        </w:rPr>
-        <w:t xml:space="preserve"> un cuarto tipo) </w:t>
+        <w:t>Habrá tres tipos de usuario (En caso de dar tiempo se añadirá un cuarto tipo) </w:t>
       </w:r>
     </w:p>
     <w:p>
@@ -1028,25 +819,7 @@
           <w:sz w:val="22"/>
           <w:szCs w:val="22"/>
         </w:rPr>
-        <w:t xml:space="preserve"> y a los detalles, así como podrá </w:t>
-      </w:r>
-      <w:r>
-        <w:rPr>
-          <w:rFonts w:ascii="Arial" w:hAnsi="Arial" w:cs="Arial"/>
-          <w:color w:val="000000"/>
-          <w:sz w:val="22"/>
-          <w:szCs w:val="22"/>
-        </w:rPr>
-        <w:t>añadir al</w:t>
-      </w:r>
-      <w:r>
-        <w:rPr>
-          <w:rFonts w:ascii="Arial" w:hAnsi="Arial" w:cs="Arial"/>
-          <w:color w:val="000000"/>
-          <w:sz w:val="22"/>
-          <w:szCs w:val="22"/>
-        </w:rPr>
-        <w:t xml:space="preserve"> carro de la compra y a la lista de deseados. </w:t>
+        <w:t xml:space="preserve"> y a los detalles, así como podrá añadir al carro de la compra y a la lista de deseados. </w:t>
       </w:r>
       <w:r>
         <w:rPr>
@@ -1074,25 +847,7 @@
           <w:sz w:val="22"/>
           <w:szCs w:val="22"/>
         </w:rPr>
-        <w:t xml:space="preserve">Administrador → Puede crear, editar y borrar puzles, así como editar o borrar cuentas </w:t>
-      </w:r>
-      <w:r>
-        <w:rPr>
-          <w:rFonts w:ascii="Arial" w:hAnsi="Arial" w:cs="Arial"/>
-          <w:color w:val="000000"/>
-          <w:sz w:val="22"/>
-          <w:szCs w:val="22"/>
-        </w:rPr>
-        <w:t>de usuario</w:t>
-      </w:r>
-      <w:r>
-        <w:rPr>
-          <w:rFonts w:ascii="Arial" w:hAnsi="Arial" w:cs="Arial"/>
-          <w:color w:val="000000"/>
-          <w:sz w:val="22"/>
-          <w:szCs w:val="22"/>
-        </w:rPr>
-        <w:t>. En caso de introducir al cuarto tipo, puede cambiar el tipo de cuenta. </w:t>
+        <w:t>Administrador → Puede crear, editar y borrar puzles, así como editar o borrar cuentas de usuario. En caso de introducir al cuarto tipo, puede cambiar el tipo de cuenta. </w:t>
       </w:r>
       <w:r>
         <w:rPr>
@@ -1111,6 +866,9 @@
         <w:ind w:left="15" w:right="569" w:firstLine="2"/>
         <w:rPr>
           <w:rFonts w:ascii="Arial" w:hAnsi="Arial" w:cs="Arial"/>
+          <w:color w:val="000000"/>
+          <w:sz w:val="22"/>
+          <w:szCs w:val="22"/>
         </w:rPr>
       </w:pPr>
       <w:r>
@@ -1163,26 +921,682 @@
           <w:sz w:val="22"/>
           <w:szCs w:val="22"/>
         </w:rPr>
-        <w:t xml:space="preserve"> pero contará con descuentos en </w:t>
-      </w:r>
-      <w:r>
-        <w:rPr>
-          <w:rFonts w:ascii="Arial" w:hAnsi="Arial" w:cs="Arial"/>
-          <w:color w:val="000000"/>
-          <w:sz w:val="22"/>
-          <w:szCs w:val="22"/>
-        </w:rPr>
-        <w:t>los productos</w:t>
-      </w:r>
-      <w:r>
-        <w:rPr>
-          <w:rFonts w:ascii="Arial" w:hAnsi="Arial" w:cs="Arial"/>
-          <w:color w:val="000000"/>
-          <w:sz w:val="22"/>
-          <w:szCs w:val="22"/>
-        </w:rPr>
-        <w:t>. (Se añadirá en caso de dar tiempo)</w:t>
-      </w:r>
+        <w:t xml:space="preserve"> pero contará con descuentos en los productos. (Se añadirá en caso de dar tiempo)</w:t>
+      </w:r>
+    </w:p>
+    <w:p>
+      <w:pPr>
+        <w:pStyle w:val="NormalWeb"/>
+        <w:spacing w:before="171" w:beforeAutospacing="0" w:after="0" w:afterAutospacing="0"/>
+        <w:ind w:left="15" w:right="569" w:firstLine="2"/>
+        <w:rPr>
+          <w:rFonts w:ascii="Arial" w:hAnsi="Arial" w:cs="Arial"/>
+          <w:color w:val="000000"/>
+          <w:sz w:val="22"/>
+          <w:szCs w:val="22"/>
+        </w:rPr>
+      </w:pPr>
+    </w:p>
+    <w:p>
+      <w:pPr>
+        <w:pStyle w:val="Ttulo1"/>
+        <w:rPr>
+          <w:b/>
+          <w:bCs/>
+        </w:rPr>
+      </w:pPr>
+      <w:r>
+        <w:rPr>
+          <w:b/>
+          <w:bCs/>
+        </w:rPr>
+        <w:t>Peticiones</w:t>
+      </w:r>
+    </w:p>
+    <w:p>
+      <w:pPr>
+        <w:pStyle w:val="Ttulo2"/>
+        <w:rPr>
+          <w:b/>
+          <w:bCs/>
+        </w:rPr>
+      </w:pPr>
+      <w:r>
+        <w:rPr>
+          <w:b/>
+          <w:bCs/>
+        </w:rPr>
+        <w:t>Usuario</w:t>
+      </w:r>
+    </w:p>
+    <w:p>
+      <w:r>
+        <w:t>POST</w:t>
+      </w:r>
+      <w:r>
+        <w:tab/>
+      </w:r>
+      <w:r>
+        <w:tab/>
+        <w:t>URL: /</w:t>
+      </w:r>
+      <w:proofErr w:type="spellStart"/>
+      <w:r>
+        <w:t>auth</w:t>
+      </w:r>
+      <w:proofErr w:type="spellEnd"/>
+      <w:r>
+        <w:t>/</w:t>
+      </w:r>
+      <w:proofErr w:type="spellStart"/>
+      <w:r>
+        <w:t>register</w:t>
+      </w:r>
+      <w:proofErr w:type="spellEnd"/>
+    </w:p>
+    <w:p>
+      <w:r>
+        <w:t>POST</w:t>
+      </w:r>
+      <w:r>
+        <w:tab/>
+      </w:r>
+      <w:r>
+        <w:tab/>
+        <w:t>URL: /</w:t>
+      </w:r>
+      <w:proofErr w:type="spellStart"/>
+      <w:r>
+        <w:t>auth</w:t>
+      </w:r>
+      <w:proofErr w:type="spellEnd"/>
+      <w:r>
+        <w:t>/</w:t>
+      </w:r>
+      <w:proofErr w:type="spellStart"/>
+      <w:r>
+        <w:t>login</w:t>
+      </w:r>
+      <w:proofErr w:type="spellEnd"/>
+    </w:p>
+    <w:p>
+      <w:r>
+        <w:t>GET</w:t>
+      </w:r>
+      <w:r>
+        <w:tab/>
+      </w:r>
+      <w:r>
+        <w:tab/>
+        <w:t>URL: /usuario</w:t>
+      </w:r>
+    </w:p>
+    <w:p>
+      <w:r>
+        <w:t>GET</w:t>
+      </w:r>
+      <w:r>
+        <w:tab/>
+      </w:r>
+      <w:r>
+        <w:tab/>
+        <w:t>URL: Usuario/{id}</w:t>
+      </w:r>
+    </w:p>
+    <w:p>
+      <w:r>
+        <w:t>PUT</w:t>
+      </w:r>
+      <w:r>
+        <w:tab/>
+      </w:r>
+      <w:r>
+        <w:tab/>
+      </w:r>
+      <w:r>
+        <w:t>URL: Usuario/{id}</w:t>
+      </w:r>
+    </w:p>
+    <w:p>
+      <w:r>
+        <w:t>DELETE</w:t>
+      </w:r>
+      <w:r>
+        <w:tab/>
+      </w:r>
+      <w:r>
+        <w:tab/>
+      </w:r>
+      <w:r>
+        <w:t>URL: Usuario/{id}</w:t>
+      </w:r>
+    </w:p>
+    <w:p>
+      <w:pPr>
+        <w:rPr>
+          <w:rFonts w:ascii="Arial" w:hAnsi="Arial" w:cs="Arial"/>
+        </w:rPr>
+      </w:pPr>
+    </w:p>
+    <w:p>
+      <w:pPr>
+        <w:pStyle w:val="Ttulo2"/>
+        <w:rPr>
+          <w:b/>
+          <w:bCs/>
+        </w:rPr>
+      </w:pPr>
+      <w:r>
+        <w:rPr>
+          <w:b/>
+          <w:bCs/>
+        </w:rPr>
+        <w:t>Puzles</w:t>
+      </w:r>
+    </w:p>
+    <w:p>
+      <w:r>
+        <w:t>POST</w:t>
+      </w:r>
+      <w:r>
+        <w:tab/>
+      </w:r>
+      <w:r>
+        <w:tab/>
+      </w:r>
+      <w:r>
+        <w:t>URL:</w:t>
+      </w:r>
+      <w:r>
+        <w:t xml:space="preserve"> </w:t>
+      </w:r>
+      <w:r>
+        <w:t>/</w:t>
+      </w:r>
+      <w:proofErr w:type="spellStart"/>
+      <w:r>
+        <w:t>puzzle</w:t>
+      </w:r>
+      <w:proofErr w:type="spellEnd"/>
+      <w:r>
+        <w:t xml:space="preserve"> </w:t>
+      </w:r>
+      <w:r>
+        <w:tab/>
+      </w:r>
+      <w:r>
+        <w:tab/>
+      </w:r>
+      <w:r>
+        <w:tab/>
+      </w:r>
+      <w:r>
+        <w:t xml:space="preserve">(Crear un </w:t>
+      </w:r>
+      <w:proofErr w:type="spellStart"/>
+      <w:r>
+        <w:t>puzzle</w:t>
+      </w:r>
+      <w:proofErr w:type="spellEnd"/>
+      <w:r>
+        <w:t>)</w:t>
+      </w:r>
+    </w:p>
+    <w:p>
+      <w:r>
+        <w:t>POST</w:t>
+      </w:r>
+      <w:r>
+        <w:tab/>
+      </w:r>
+      <w:r>
+        <w:tab/>
+        <w:t>URL: /</w:t>
+      </w:r>
+      <w:proofErr w:type="spellStart"/>
+      <w:r>
+        <w:t>puzzle</w:t>
+      </w:r>
+      <w:proofErr w:type="spellEnd"/>
+      <w:r>
+        <w:t xml:space="preserve">/deseado/{id} </w:t>
+      </w:r>
+      <w:r>
+        <w:tab/>
+      </w:r>
+      <w:r>
+        <w:t xml:space="preserve">(Añadir </w:t>
+      </w:r>
+      <w:proofErr w:type="spellStart"/>
+      <w:r>
+        <w:t>puzzle</w:t>
+      </w:r>
+      <w:proofErr w:type="spellEnd"/>
+      <w:r>
+        <w:t xml:space="preserve"> a lista de deseados)</w:t>
+      </w:r>
+    </w:p>
+    <w:p>
+      <w:r>
+        <w:t>GET</w:t>
+      </w:r>
+      <w:r>
+        <w:tab/>
+      </w:r>
+      <w:r>
+        <w:tab/>
+        <w:t>URL: /</w:t>
+      </w:r>
+      <w:proofErr w:type="spellStart"/>
+      <w:r>
+        <w:t>puzzle</w:t>
+      </w:r>
+      <w:proofErr w:type="spellEnd"/>
+      <w:r>
+        <w:t xml:space="preserve"> </w:t>
+      </w:r>
+      <w:r>
+        <w:tab/>
+      </w:r>
+      <w:r>
+        <w:tab/>
+      </w:r>
+      <w:r>
+        <w:tab/>
+      </w:r>
+      <w:r>
+        <w:t xml:space="preserve">(Lista de </w:t>
+      </w:r>
+      <w:proofErr w:type="spellStart"/>
+      <w:r>
+        <w:t>puzzles</w:t>
+      </w:r>
+      <w:proofErr w:type="spellEnd"/>
+      <w:r>
+        <w:t>)</w:t>
+      </w:r>
+    </w:p>
+    <w:p>
+      <w:r>
+        <w:t>GET</w:t>
+      </w:r>
+      <w:r>
+        <w:tab/>
+      </w:r>
+      <w:r>
+        <w:tab/>
+        <w:t>URL: /</w:t>
+      </w:r>
+      <w:proofErr w:type="spellStart"/>
+      <w:r>
+        <w:t>puzzle?cat</w:t>
+      </w:r>
+      <w:proofErr w:type="spellEnd"/>
+      <w:r>
+        <w:t xml:space="preserve">=x1 </w:t>
+      </w:r>
+      <w:r>
+        <w:tab/>
+      </w:r>
+      <w:r>
+        <w:tab/>
+      </w:r>
+      <w:r>
+        <w:t>(Filtro de búsqueda por categoría)</w:t>
+      </w:r>
+    </w:p>
+    <w:p>
+      <w:r>
+        <w:t>GET</w:t>
+      </w:r>
+      <w:r>
+        <w:tab/>
+      </w:r>
+      <w:r>
+        <w:tab/>
+        <w:t>URL: /</w:t>
+      </w:r>
+      <w:proofErr w:type="spellStart"/>
+      <w:r>
+        <w:t>puzzle</w:t>
+      </w:r>
+      <w:proofErr w:type="spellEnd"/>
+      <w:r>
+        <w:t xml:space="preserve">/{id} </w:t>
+      </w:r>
+      <w:r>
+        <w:tab/>
+      </w:r>
+      <w:r>
+        <w:tab/>
+      </w:r>
+      <w:r>
+        <w:t xml:space="preserve">(Detalles de un </w:t>
+      </w:r>
+      <w:proofErr w:type="spellStart"/>
+      <w:r>
+        <w:t>puzzle</w:t>
+      </w:r>
+      <w:proofErr w:type="spellEnd"/>
+      <w:r>
+        <w:t>)</w:t>
+      </w:r>
+    </w:p>
+    <w:p>
+      <w:r>
+        <w:t>GET</w:t>
+      </w:r>
+      <w:r>
+        <w:tab/>
+      </w:r>
+      <w:r>
+        <w:tab/>
+        <w:t>URL: /</w:t>
+      </w:r>
+      <w:proofErr w:type="spellStart"/>
+      <w:r>
+        <w:t>puzzle</w:t>
+      </w:r>
+      <w:proofErr w:type="spellEnd"/>
+      <w:r>
+        <w:t xml:space="preserve">/deseado </w:t>
+      </w:r>
+      <w:r>
+        <w:tab/>
+      </w:r>
+      <w:r>
+        <w:tab/>
+      </w:r>
+      <w:r>
+        <w:t>(Lista de puzles deseados del usuario)</w:t>
+      </w:r>
+    </w:p>
+    <w:p>
+      <w:r>
+        <w:t>PUT</w:t>
+      </w:r>
+      <w:r>
+        <w:tab/>
+      </w:r>
+      <w:r>
+        <w:tab/>
+        <w:t>URL: /</w:t>
+      </w:r>
+      <w:proofErr w:type="spellStart"/>
+      <w:r>
+        <w:t>puzzle</w:t>
+      </w:r>
+      <w:proofErr w:type="spellEnd"/>
+      <w:r>
+        <w:t>/{id}</w:t>
+      </w:r>
+      <w:r>
+        <w:t xml:space="preserve"> </w:t>
+      </w:r>
+      <w:r>
+        <w:tab/>
+      </w:r>
+      <w:r>
+        <w:tab/>
+      </w:r>
+      <w:r>
+        <w:t xml:space="preserve">(Editar un </w:t>
+      </w:r>
+      <w:proofErr w:type="spellStart"/>
+      <w:r>
+        <w:t>puzzle</w:t>
+      </w:r>
+      <w:proofErr w:type="spellEnd"/>
+      <w:r>
+        <w:t>)</w:t>
+      </w:r>
+    </w:p>
+    <w:p>
+      <w:r>
+        <w:t>DELETE</w:t>
+      </w:r>
+      <w:r>
+        <w:tab/>
+      </w:r>
+      <w:r>
+        <w:tab/>
+      </w:r>
+      <w:r>
+        <w:t>URL: /</w:t>
+      </w:r>
+      <w:proofErr w:type="spellStart"/>
+      <w:r>
+        <w:t>puzzle</w:t>
+      </w:r>
+      <w:proofErr w:type="spellEnd"/>
+      <w:r>
+        <w:t>/{id}</w:t>
+      </w:r>
+      <w:r>
+        <w:t xml:space="preserve"> </w:t>
+      </w:r>
+      <w:r>
+        <w:tab/>
+      </w:r>
+      <w:r>
+        <w:tab/>
+      </w:r>
+      <w:r>
+        <w:t xml:space="preserve">(Borrar un </w:t>
+      </w:r>
+      <w:proofErr w:type="spellStart"/>
+      <w:r>
+        <w:t>puzzle</w:t>
+      </w:r>
+      <w:proofErr w:type="spellEnd"/>
+      <w:r>
+        <w:t>)</w:t>
+      </w:r>
+    </w:p>
+    <w:p>
+      <w:r>
+        <w:t>DELETE</w:t>
+      </w:r>
+      <w:r>
+        <w:tab/>
+      </w:r>
+      <w:r>
+        <w:tab/>
+      </w:r>
+      <w:r>
+        <w:t>URL: /</w:t>
+      </w:r>
+      <w:proofErr w:type="spellStart"/>
+      <w:r>
+        <w:t>puzzle</w:t>
+      </w:r>
+      <w:proofErr w:type="spellEnd"/>
+      <w:r>
+        <w:t xml:space="preserve">/deseado/{id} </w:t>
+      </w:r>
+      <w:r>
+        <w:tab/>
+      </w:r>
+      <w:r>
+        <w:t xml:space="preserve">(Borrar un </w:t>
+      </w:r>
+      <w:proofErr w:type="spellStart"/>
+      <w:r>
+        <w:t>puzzle</w:t>
+      </w:r>
+      <w:proofErr w:type="spellEnd"/>
+      <w:r>
+        <w:t xml:space="preserve"> de lista de deseados)</w:t>
+      </w:r>
+    </w:p>
+    <w:p>
+      <w:pPr>
+        <w:rPr>
+          <w:rFonts w:ascii="Arial" w:hAnsi="Arial" w:cs="Arial"/>
+        </w:rPr>
+      </w:pPr>
+    </w:p>
+    <w:p>
+      <w:pPr>
+        <w:pStyle w:val="Ttulo2"/>
+        <w:rPr>
+          <w:b/>
+          <w:bCs/>
+        </w:rPr>
+      </w:pPr>
+      <w:r>
+        <w:rPr>
+          <w:b/>
+          <w:bCs/>
+        </w:rPr>
+        <w:t>Pedido</w:t>
+      </w:r>
+    </w:p>
+    <w:p>
+      <w:r>
+        <w:t>GET</w:t>
+      </w:r>
+      <w:r>
+        <w:tab/>
+      </w:r>
+      <w:r>
+        <w:tab/>
+      </w:r>
+      <w:r>
+        <w:t>URL: /</w:t>
+      </w:r>
+      <w:r>
+        <w:t>pedido/{id}</w:t>
+      </w:r>
+      <w:r>
+        <w:tab/>
+      </w:r>
+      <w:r>
+        <w:tab/>
+        <w:t>(Detalles de un pedido)</w:t>
+      </w:r>
+    </w:p>
+    <w:p>
+      <w:r>
+        <w:t>DELETE</w:t>
+      </w:r>
+      <w:r>
+        <w:tab/>
+      </w:r>
+      <w:r>
+        <w:tab/>
+        <w:t>URL: /pedido/{id}</w:t>
+      </w:r>
+      <w:r>
+        <w:tab/>
+      </w:r>
+      <w:r>
+        <w:tab/>
+        <w:t>(Borrar un pedido)</w:t>
+      </w:r>
+    </w:p>
+    <w:p/>
+    <w:p>
+      <w:pPr>
+        <w:pStyle w:val="Ttulo2"/>
+        <w:rPr>
+          <w:b/>
+          <w:bCs/>
+        </w:rPr>
+      </w:pPr>
+      <w:r>
+        <w:rPr>
+          <w:b/>
+          <w:bCs/>
+        </w:rPr>
+        <w:t>Línea De Pedido</w:t>
+      </w:r>
+    </w:p>
+    <w:p>
+      <w:r>
+        <w:t>POST</w:t>
+      </w:r>
+      <w:r>
+        <w:tab/>
+      </w:r>
+      <w:r>
+        <w:tab/>
+        <w:t>URL: /</w:t>
+      </w:r>
+      <w:proofErr w:type="spellStart"/>
+      <w:r>
+        <w:t>puzzle</w:t>
+      </w:r>
+      <w:proofErr w:type="spellEnd"/>
+      <w:r>
+        <w:t xml:space="preserve">/{id}/pedido/{id} </w:t>
+      </w:r>
+      <w:r>
+        <w:tab/>
+        <w:t xml:space="preserve">(Añade un </w:t>
+      </w:r>
+      <w:proofErr w:type="spellStart"/>
+      <w:r>
+        <w:t>puzzle</w:t>
+      </w:r>
+      <w:proofErr w:type="spellEnd"/>
+      <w:r>
+        <w:t xml:space="preserve"> al pedido)</w:t>
+      </w:r>
+    </w:p>
+    <w:p>
+      <w:r>
+        <w:t>DELETE</w:t>
+      </w:r>
+      <w:r>
+        <w:tab/>
+      </w:r>
+      <w:r>
+        <w:tab/>
+        <w:t>URL: /pedido/{id}/</w:t>
+      </w:r>
+      <w:proofErr w:type="spellStart"/>
+      <w:r>
+        <w:t>puzzle</w:t>
+      </w:r>
+      <w:proofErr w:type="spellEnd"/>
+      <w:r>
+        <w:t>/{id}</w:t>
+      </w:r>
+      <w:r>
+        <w:tab/>
+        <w:t xml:space="preserve">(Borrar un </w:t>
+      </w:r>
+      <w:proofErr w:type="spellStart"/>
+      <w:r>
+        <w:t>puzzle</w:t>
+      </w:r>
+      <w:proofErr w:type="spellEnd"/>
+      <w:r>
+        <w:t xml:space="preserve"> de un pedido)</w:t>
+      </w:r>
+    </w:p>
+    <w:p/>
+    <w:p>
+      <w:pPr>
+        <w:rPr>
+          <w:rFonts w:ascii="Arial" w:hAnsi="Arial" w:cs="Arial"/>
+        </w:rPr>
+      </w:pPr>
+    </w:p>
+    <w:p>
+      <w:pPr>
+        <w:rPr>
+          <w:rFonts w:ascii="Arial" w:hAnsi="Arial" w:cs="Arial"/>
+        </w:rPr>
+      </w:pPr>
+    </w:p>
+    <w:p>
+      <w:pPr>
+        <w:rPr>
+          <w:rFonts w:ascii="Arial" w:hAnsi="Arial" w:cs="Arial"/>
+        </w:rPr>
+      </w:pPr>
     </w:p>
     <w:p>
       <w:pPr>
@@ -1202,7 +1616,7 @@
 </file>
 
 <file path=word/styles.xml><?xml version="1.0" encoding="utf-8"?>
-<w:styles xmlns:mc="http://schemas.openxmlformats.org/markup-compatibility/2006" xmlns:r="http://schemas.openxmlformats.org/officeDocument/2006/relationships" xmlns:w="http://schemas.openxmlformats.org/wordprocessingml/2006/main" xmlns:w14="http://schemas.microsoft.com/office/word/2010/wordml" xmlns:w15="http://schemas.microsoft.com/office/word/2012/wordml" xmlns:w16se="http://schemas.microsoft.com/office/word/2015/wordml/symex" mc:Ignorable="w14 w15 w16se">
+<w:styles xmlns:mc="http://schemas.openxmlformats.org/markup-compatibility/2006" xmlns:r="http://schemas.openxmlformats.org/officeDocument/2006/relationships" xmlns:w="http://schemas.openxmlformats.org/wordprocessingml/2006/main" xmlns:w14="http://schemas.microsoft.com/office/word/2010/wordml" xmlns:w15="http://schemas.microsoft.com/office/word/2012/wordml" xmlns:w16cex="http://schemas.microsoft.com/office/word/2018/wordml/cex" xmlns:w16cid="http://schemas.microsoft.com/office/word/2016/wordml/cid" xmlns:w16="http://schemas.microsoft.com/office/word/2018/wordml" xmlns:w16se="http://schemas.microsoft.com/office/word/2015/wordml/symex" mc:Ignorable="w14 w15 w16se w16cid w16 w16cex">
   <w:docDefaults>
     <w:rPrDefault>
       <w:rPr>
@@ -1218,7 +1632,7 @@
       </w:pPr>
     </w:pPrDefault>
   </w:docDefaults>
-  <w:latentStyles w:defLockedState="0" w:defUIPriority="99" w:defSemiHidden="0" w:defUnhideWhenUsed="0" w:defQFormat="0" w:count="371">
+  <w:latentStyles w:defLockedState="0" w:defUIPriority="99" w:defSemiHidden="0" w:defUnhideWhenUsed="0" w:defQFormat="0" w:count="376">
     <w:lsdException w:name="Normal" w:uiPriority="0" w:qFormat="1"/>
     <w:lsdException w:name="heading 1" w:uiPriority="9" w:qFormat="1"/>
     <w:lsdException w:name="heading 2" w:semiHidden="1" w:uiPriority="9" w:unhideWhenUsed="1" w:qFormat="1"/>
@@ -1324,7 +1738,6 @@
     <w:lsdException w:name="HTML Sample" w:semiHidden="1" w:unhideWhenUsed="1"/>
     <w:lsdException w:name="HTML Typewriter" w:semiHidden="1" w:unhideWhenUsed="1"/>
     <w:lsdException w:name="HTML Variable" w:semiHidden="1" w:unhideWhenUsed="1"/>
-    <w:lsdException w:name="Normal Table" w:semiHidden="1" w:unhideWhenUsed="1"/>
     <w:lsdException w:name="annotation subject" w:semiHidden="1" w:unhideWhenUsed="1"/>
     <w:lsdException w:name="No List" w:semiHidden="1" w:unhideWhenUsed="1"/>
     <w:lsdException w:name="Outline List 1" w:semiHidden="1" w:unhideWhenUsed="1"/>
@@ -1367,11 +1780,8 @@
     <w:lsdException w:name="Table Contemporary" w:semiHidden="1" w:unhideWhenUsed="1"/>
     <w:lsdException w:name="Table Elegant" w:semiHidden="1" w:unhideWhenUsed="1"/>
     <w:lsdException w:name="Table Professional" w:semiHidden="1" w:unhideWhenUsed="1"/>
-    <w:lsdException w:name="Table Subtle 1" w:semiHidden="1" w:unhideWhenUsed="1"/>
     <w:lsdException w:name="Table Subtle 2" w:semiHidden="1" w:unhideWhenUsed="1"/>
     <w:lsdException w:name="Table Web 1" w:semiHidden="1" w:unhideWhenUsed="1"/>
-    <w:lsdException w:name="Table Web 2" w:semiHidden="1" w:unhideWhenUsed="1"/>
-    <w:lsdException w:name="Table Web 3" w:semiHidden="1" w:unhideWhenUsed="1"/>
     <w:lsdException w:name="Balloon Text" w:semiHidden="1" w:unhideWhenUsed="1"/>
     <w:lsdException w:name="Table Grid" w:uiPriority="39"/>
     <w:lsdException w:name="Table Theme" w:semiHidden="1" w:unhideWhenUsed="1"/>
@@ -1590,10 +2000,36 @@
     <w:lsdException w:name="List Table 5 Dark Accent 6" w:uiPriority="50"/>
     <w:lsdException w:name="List Table 6 Colorful Accent 6" w:uiPriority="51"/>
     <w:lsdException w:name="List Table 7 Colorful Accent 6" w:uiPriority="52"/>
+    <w:lsdException w:name="Mention" w:semiHidden="1" w:unhideWhenUsed="1"/>
+    <w:lsdException w:name="Smart Hyperlink" w:semiHidden="1" w:unhideWhenUsed="1"/>
+    <w:lsdException w:name="Hashtag" w:semiHidden="1" w:unhideWhenUsed="1"/>
+    <w:lsdException w:name="Unresolved Mention" w:semiHidden="1" w:unhideWhenUsed="1"/>
+    <w:lsdException w:name="Smart Link" w:semiHidden="1" w:unhideWhenUsed="1"/>
   </w:latentStyles>
   <w:style w:type="paragraph" w:default="1" w:styleId="Normal">
     <w:name w:val="Normal"/>
     <w:qFormat/>
+  </w:style>
+  <w:style w:type="paragraph" w:styleId="Ttulo1">
+    <w:name w:val="heading 1"/>
+    <w:basedOn w:val="Normal"/>
+    <w:next w:val="Normal"/>
+    <w:link w:val="Ttulo1Car"/>
+    <w:uiPriority w:val="9"/>
+    <w:qFormat/>
+    <w:rsid w:val="00974933"/>
+    <w:pPr>
+      <w:keepNext/>
+      <w:keepLines/>
+      <w:spacing w:before="240" w:after="0"/>
+      <w:outlineLvl w:val="0"/>
+    </w:pPr>
+    <w:rPr>
+      <w:rFonts w:asciiTheme="majorHAnsi" w:eastAsiaTheme="majorEastAsia" w:hAnsiTheme="majorHAnsi" w:cstheme="majorBidi"/>
+      <w:color w:val="2E74B5" w:themeColor="accent1" w:themeShade="BF"/>
+      <w:sz w:val="32"/>
+      <w:szCs w:val="32"/>
+    </w:rPr>
   </w:style>
   <w:style w:type="paragraph" w:styleId="Ttulo2">
     <w:name w:val="heading 2"/>
@@ -1615,6 +2051,28 @@
       <w:color w:val="2E74B5" w:themeColor="accent1" w:themeShade="BF"/>
       <w:sz w:val="26"/>
       <w:szCs w:val="26"/>
+    </w:rPr>
+  </w:style>
+  <w:style w:type="paragraph" w:styleId="Ttulo3">
+    <w:name w:val="heading 3"/>
+    <w:basedOn w:val="Normal"/>
+    <w:next w:val="Normal"/>
+    <w:link w:val="Ttulo3Car"/>
+    <w:uiPriority w:val="9"/>
+    <w:unhideWhenUsed/>
+    <w:qFormat/>
+    <w:rsid w:val="001D4AD3"/>
+    <w:pPr>
+      <w:keepNext/>
+      <w:keepLines/>
+      <w:spacing w:before="40" w:after="0"/>
+      <w:outlineLvl w:val="2"/>
+    </w:pPr>
+    <w:rPr>
+      <w:rFonts w:asciiTheme="majorHAnsi" w:eastAsiaTheme="majorEastAsia" w:hAnsiTheme="majorHAnsi" w:cstheme="majorBidi"/>
+      <w:color w:val="1F4D78" w:themeColor="accent1" w:themeShade="7F"/>
+      <w:sz w:val="24"/>
+      <w:szCs w:val="24"/>
     </w:rPr>
   </w:style>
   <w:style w:type="character" w:default="1" w:styleId="Fuentedeprrafopredeter">
@@ -1672,6 +2130,64 @@
       <w:color w:val="2E74B5" w:themeColor="accent1" w:themeShade="BF"/>
       <w:sz w:val="26"/>
       <w:szCs w:val="26"/>
+    </w:rPr>
+  </w:style>
+  <w:style w:type="character" w:styleId="Hipervnculo">
+    <w:name w:val="Hyperlink"/>
+    <w:basedOn w:val="Fuentedeprrafopredeter"/>
+    <w:uiPriority w:val="99"/>
+    <w:unhideWhenUsed/>
+    <w:rsid w:val="001D4AD3"/>
+    <w:rPr>
+      <w:color w:val="0563C1" w:themeColor="hyperlink"/>
+      <w:u w:val="single"/>
+    </w:rPr>
+  </w:style>
+  <w:style w:type="character" w:styleId="Mencinsinresolver">
+    <w:name w:val="Unresolved Mention"/>
+    <w:basedOn w:val="Fuentedeprrafopredeter"/>
+    <w:uiPriority w:val="99"/>
+    <w:semiHidden/>
+    <w:unhideWhenUsed/>
+    <w:rsid w:val="001D4AD3"/>
+    <w:rPr>
+      <w:color w:val="605E5C"/>
+      <w:shd w:val="clear" w:color="auto" w:fill="E1DFDD"/>
+    </w:rPr>
+  </w:style>
+  <w:style w:type="character" w:customStyle="1" w:styleId="Ttulo3Car">
+    <w:name w:val="Título 3 Car"/>
+    <w:basedOn w:val="Fuentedeprrafopredeter"/>
+    <w:link w:val="Ttulo3"/>
+    <w:uiPriority w:val="9"/>
+    <w:rsid w:val="001D4AD3"/>
+    <w:rPr>
+      <w:rFonts w:asciiTheme="majorHAnsi" w:eastAsiaTheme="majorEastAsia" w:hAnsiTheme="majorHAnsi" w:cstheme="majorBidi"/>
+      <w:color w:val="1F4D78" w:themeColor="accent1" w:themeShade="7F"/>
+      <w:sz w:val="24"/>
+      <w:szCs w:val="24"/>
+    </w:rPr>
+  </w:style>
+  <w:style w:type="paragraph" w:styleId="Sinespaciado">
+    <w:name w:val="No Spacing"/>
+    <w:uiPriority w:val="1"/>
+    <w:qFormat/>
+    <w:rsid w:val="00BD5FDD"/>
+    <w:pPr>
+      <w:spacing w:after="0" w:line="240" w:lineRule="auto"/>
+    </w:pPr>
+  </w:style>
+  <w:style w:type="character" w:customStyle="1" w:styleId="Ttulo1Car">
+    <w:name w:val="Título 1 Car"/>
+    <w:basedOn w:val="Fuentedeprrafopredeter"/>
+    <w:link w:val="Ttulo1"/>
+    <w:uiPriority w:val="9"/>
+    <w:rsid w:val="00974933"/>
+    <w:rPr>
+      <w:rFonts w:asciiTheme="majorHAnsi" w:eastAsiaTheme="majorEastAsia" w:hAnsiTheme="majorHAnsi" w:cstheme="majorBidi"/>
+      <w:color w:val="2E74B5" w:themeColor="accent1" w:themeShade="BF"/>
+      <w:sz w:val="32"/>
+      <w:szCs w:val="32"/>
     </w:rPr>
   </w:style>
 </w:styles>

</xml_diff>